<commit_message>
Finished task documentation for submittion
</commit_message>
<xml_diff>
--- a/Task 1.2p/Task1.2p.docx
+++ b/Task 1.2p/Task1.2p.docx
@@ -767,6 +767,34 @@
             <w:lang w:val="en-US"/>
           </w:rPr>
           <w:t>https://github.com/Gradox9/SIT120Task1Grady</w:t>
+        </w:r>
+      </w:hyperlink>
+      <w:r>
+        <w:rPr>
+          <w:lang w:val="en-US"/>
+        </w:rPr>
+        <w:t xml:space="preserve"> </w:t>
+      </w:r>
+    </w:p>
+    <w:p>
+      <w:pPr>
+        <w:rPr>
+          <w:lang w:val="en-US"/>
+        </w:rPr>
+      </w:pPr>
+      <w:r>
+        <w:rPr>
+          <w:lang w:val="en-US"/>
+        </w:rPr>
+        <w:t xml:space="preserve">Link to Demo video: </w:t>
+      </w:r>
+      <w:hyperlink r:id="rId11" w:history="1">
+        <w:r>
+          <w:rPr>
+            <w:rStyle w:val="Hyperlink"/>
+            <w:lang w:val="en-US"/>
+          </w:rPr>
+          <w:t>https://video.deakin.edu.au/media/t/1_3ti5a9b9</w:t>
         </w:r>
       </w:hyperlink>
       <w:r>
@@ -1531,6 +1559,30 @@
       <w:u w:val="single"/>
     </w:rPr>
   </w:style>
+  <w:style w:type="character" w:styleId="FollowedHyperlink">
+    <w:name w:val="FollowedHyperlink"/>
+    <w:basedOn w:val="DefaultParagraphFont"/>
+    <w:uiPriority w:val="99"/>
+    <w:semiHidden/>
+    <w:unhideWhenUsed/>
+    <w:rsid w:val="00D94A21"/>
+    <w:rPr>
+      <w:color w:val="954F72" w:themeColor="followedHyperlink"/>
+      <w:u w:val="single"/>
+    </w:rPr>
+  </w:style>
+  <w:style w:type="character" w:styleId="UnresolvedMention">
+    <w:name w:val="Unresolved Mention"/>
+    <w:basedOn w:val="DefaultParagraphFont"/>
+    <w:uiPriority w:val="99"/>
+    <w:semiHidden/>
+    <w:unhideWhenUsed/>
+    <w:rsid w:val="00D94A21"/>
+    <w:rPr>
+      <w:color w:val="605E5C"/>
+      <w:shd w:val="clear" w:color="auto" w:fill="E1DFDD"/>
+    </w:rPr>
+  </w:style>
 </w:styles>
 </file>
 

</xml_diff>

<commit_message>
Updated task 1.2p for new task sheet
</commit_message>
<xml_diff>
--- a/Task 1.2p/Task1.2p.docx
+++ b/Task 1.2p/Task1.2p.docx
@@ -42,7 +42,6 @@
         <w:pStyle w:val="ListParagraph"/>
         <w:ind w:left="1440"/>
         <w:rPr>
-          <w:color w:val="FF0000"/>
           <w:lang w:val="en-US"/>
         </w:rPr>
       </w:pPr>
@@ -74,14 +73,7 @@
         <w:rPr>
           <w:lang w:val="en-US"/>
         </w:rPr>
-        <w:t xml:space="preserve"> seamless user experience and better accessibility to websites regardless of devices and screen size constraints</w:t>
-      </w:r>
-      <w:r>
-        <w:rPr>
-          <w:color w:val="FF0000"/>
-          <w:lang w:val="en-US"/>
-        </w:rPr>
-        <w:t>.</w:t>
+        <w:t xml:space="preserve"> seamless user experience and better accessibility to websites regardless of devices and screen size constraints.</w:t>
       </w:r>
     </w:p>
     <w:p>
@@ -101,6 +93,7 @@
         <w:rPr>
           <w:b/>
           <w:bCs/>
+          <w:color w:val="C00000"/>
           <w:lang w:val="en-US"/>
         </w:rPr>
       </w:pPr>
@@ -108,6 +101,7 @@
         <w:rPr>
           <w:b/>
           <w:bCs/>
+          <w:color w:val="C00000"/>
         </w:rPr>
         <w:t xml:space="preserve"> Write </w:t>
       </w:r>
@@ -115,6 +109,7 @@
         <w:rPr>
           <w:b/>
           <w:bCs/>
+          <w:color w:val="C00000"/>
           <w:sz w:val="23"/>
           <w:szCs w:val="23"/>
         </w:rPr>
@@ -124,6 +119,7 @@
         <w:rPr>
           <w:b/>
           <w:bCs/>
+          <w:color w:val="C00000"/>
           <w:sz w:val="23"/>
           <w:szCs w:val="23"/>
         </w:rPr>
@@ -135,12 +131,14 @@
         <w:pStyle w:val="ListParagraph"/>
         <w:ind w:left="1440"/>
         <w:rPr>
+          <w:color w:val="C00000"/>
           <w:sz w:val="23"/>
           <w:szCs w:val="23"/>
         </w:rPr>
       </w:pPr>
       <w:r>
         <w:rPr>
+          <w:color w:val="C00000"/>
           <w:sz w:val="23"/>
           <w:szCs w:val="23"/>
         </w:rPr>
@@ -152,6 +150,7 @@
         <w:pStyle w:val="ListParagraph"/>
         <w:ind w:left="1440"/>
         <w:rPr>
+          <w:color w:val="C00000"/>
           <w:sz w:val="23"/>
           <w:szCs w:val="23"/>
         </w:rPr>
@@ -163,29 +162,34 @@
         <w:ind w:left="1440"/>
         <w:rPr>
           <w:noProof/>
+          <w:color w:val="C00000"/>
         </w:rPr>
       </w:pPr>
       <w:r>
         <w:rPr>
           <w:noProof/>
+          <w:color w:val="C00000"/>
         </w:rPr>
         <w:t>Below I’ve provided an example of an</w:t>
       </w:r>
       <w:r>
         <w:rPr>
           <w:noProof/>
+          <w:color w:val="C00000"/>
         </w:rPr>
         <w:t xml:space="preserve"> article</w:t>
       </w:r>
       <w:r>
         <w:rPr>
           <w:noProof/>
+          <w:color w:val="C00000"/>
         </w:rPr>
         <w:t xml:space="preserve"> that will</w:t>
       </w:r>
       <w:r>
         <w:rPr>
           <w:noProof/>
+          <w:color w:val="C00000"/>
         </w:rPr>
         <w:t xml:space="preserve"> remain centered with a width of 550px, If the device has a screen size lower then 575px the rule won’t apply causing it to fill the width of the screen.</w:t>
       </w:r>
@@ -196,6 +200,7 @@
         <w:ind w:left="1440"/>
         <w:rPr>
           <w:noProof/>
+          <w:color w:val="C00000"/>
         </w:rPr>
       </w:pPr>
     </w:p>
@@ -204,12 +209,14 @@
         <w:pStyle w:val="ListParagraph"/>
         <w:ind w:left="1440"/>
         <w:rPr>
+          <w:color w:val="C00000"/>
           <w:sz w:val="23"/>
           <w:szCs w:val="23"/>
         </w:rPr>
       </w:pPr>
       <w:r>
         <w:rPr>
+          <w:color w:val="C00000"/>
           <w:sz w:val="23"/>
           <w:szCs w:val="23"/>
         </w:rPr>
@@ -220,11 +227,13 @@
       <w:pPr>
         <w:rPr>
           <w:noProof/>
+          <w:color w:val="C00000"/>
         </w:rPr>
       </w:pPr>
       <w:r>
         <w:rPr>
           <w:noProof/>
+          <w:color w:val="C00000"/>
         </w:rPr>
         <w:drawing>
           <wp:inline distT="0" distB="0" distL="0" distR="0" wp14:anchorId="3CDBE395" wp14:editId="778BD8CB">
@@ -265,12 +274,14 @@
       <w:r>
         <w:rPr>
           <w:noProof/>
+          <w:color w:val="C00000"/>
         </w:rPr>
         <w:t xml:space="preserve"> </w:t>
       </w:r>
       <w:r>
         <w:rPr>
           <w:noProof/>
+          <w:color w:val="C00000"/>
         </w:rPr>
         <w:drawing>
           <wp:inline distT="0" distB="0" distL="0" distR="0" wp14:anchorId="12A52047" wp14:editId="02E42C65">
@@ -312,6 +323,9 @@
     <w:p>
       <w:pPr>
         <w:pStyle w:val="Default"/>
+        <w:rPr>
+          <w:color w:val="C00000"/>
+        </w:rPr>
       </w:pPr>
     </w:p>
     <w:p>
@@ -325,12 +339,14 @@
           <w:b/>
           <w:bCs/>
           <w:noProof/>
+          <w:color w:val="C00000"/>
         </w:rPr>
       </w:pPr>
       <w:r>
         <w:rPr>
           <w:b/>
           <w:bCs/>
+          <w:color w:val="C00000"/>
         </w:rPr>
         <w:t xml:space="preserve"> Write a JavaScript file with at least 5 string methods. </w:t>
       </w:r>
@@ -338,6 +354,7 @@
         <w:rPr>
           <w:b/>
           <w:bCs/>
+          <w:color w:val="C00000"/>
           <w:sz w:val="23"/>
           <w:szCs w:val="23"/>
         </w:rPr>
@@ -347,6 +364,7 @@
         <w:rPr>
           <w:b/>
           <w:bCs/>
+          <w:color w:val="C00000"/>
           <w:sz w:val="23"/>
           <w:szCs w:val="23"/>
         </w:rPr>
@@ -357,21 +375,39 @@
       <w:pPr>
         <w:pStyle w:val="ListParagraph"/>
         <w:ind w:left="1440"/>
-      </w:pPr>
-      <w:r>
+        <w:rPr>
+          <w:color w:val="C00000"/>
+        </w:rPr>
+      </w:pPr>
+      <w:r>
+        <w:rPr>
+          <w:color w:val="C00000"/>
+        </w:rPr>
         <w:t>Here is a screenshot of the results of 5 string methods. You can check the JavaScript.js file for the code</w:t>
       </w:r>
       <w:r>
+        <w:rPr>
+          <w:color w:val="C00000"/>
+        </w:rPr>
         <w:t xml:space="preserve"> string methods used</w:t>
       </w:r>
       <w:r>
+        <w:rPr>
+          <w:color w:val="C00000"/>
+        </w:rPr>
         <w:t>.</w:t>
       </w:r>
     </w:p>
     <w:p>
+      <w:pPr>
+        <w:rPr>
+          <w:color w:val="C00000"/>
+        </w:rPr>
+      </w:pPr>
       <w:r>
         <w:rPr>
           <w:noProof/>
+          <w:color w:val="C00000"/>
         </w:rPr>
         <w:drawing>
           <wp:inline distT="0" distB="0" distL="0" distR="0" wp14:anchorId="24551F70" wp14:editId="6F0636EB">
@@ -418,7 +454,7 @@
         <w:spacing w:after="0" w:line="240" w:lineRule="auto"/>
         <w:rPr>
           <w:rFonts w:ascii="Calibri" w:hAnsi="Calibri" w:cs="Calibri"/>
-          <w:color w:val="000000"/>
+          <w:color w:val="C00000"/>
           <w:sz w:val="24"/>
           <w:szCs w:val="24"/>
         </w:rPr>
@@ -434,6 +470,7 @@
         <w:rPr>
           <w:b/>
           <w:bCs/>
+          <w:color w:val="C00000"/>
         </w:rPr>
       </w:pPr>
       <w:r>
@@ -441,7 +478,7 @@
           <w:rFonts w:ascii="Calibri" w:hAnsi="Calibri" w:cs="Calibri"/>
           <w:b/>
           <w:bCs/>
-          <w:color w:val="000000"/>
+          <w:color w:val="C00000"/>
           <w:sz w:val="24"/>
           <w:szCs w:val="24"/>
         </w:rPr>
@@ -452,45 +489,43 @@
           <w:rFonts w:ascii="Calibri" w:hAnsi="Calibri" w:cs="Calibri"/>
           <w:b/>
           <w:bCs/>
-          <w:color w:val="000000"/>
+          <w:color w:val="C00000"/>
           <w:sz w:val="23"/>
           <w:szCs w:val="23"/>
         </w:rPr>
-        <w:t>Write a JavaScript file with at least 2 array variables (one string array and one number array) with total 5 array methods (you can use either string array or number array, or you can use both e.g., 2 methods using string array then 3 methods using number array). Hint: Use console.log function for output. (No need to include HTML and CSS)</w:t>
-      </w:r>
-      <w:r>
-        <w:rPr>
-          <w:rFonts w:ascii="Calibri" w:hAnsi="Calibri" w:cs="Calibri"/>
-          <w:b/>
-          <w:bCs/>
-          <w:color w:val="000000"/>
-          <w:sz w:val="23"/>
-          <w:szCs w:val="23"/>
-        </w:rPr>
-        <w:t>.</w:t>
+        <w:t>Write a JavaScript file with at least 2 array variables (one string array and one number array) with total 5 array methods (you can use either string array or number array, or you can use both e.g., 2 methods using string array then 3 methods using number array). Hint: Use console.log function for output. (No need to include HTML and CSS).</w:t>
       </w:r>
     </w:p>
     <w:p>
       <w:pPr>
         <w:pStyle w:val="ListParagraph"/>
         <w:ind w:left="1440"/>
-      </w:pPr>
-      <w:r>
-        <w:t xml:space="preserve">Here is a screenshot of at least 5 array methods using both a string and a number array. </w:t>
-      </w:r>
-      <w:r>
-        <w:t>You can check the JavaScript</w:t>
-      </w:r>
-      <w:r>
+        <w:rPr>
+          <w:color w:val="C00000"/>
+        </w:rPr>
+      </w:pPr>
+      <w:r>
+        <w:rPr>
+          <w:color w:val="C00000"/>
+        </w:rPr>
+        <w:t>Here is a screenshot of at least 5 array methods using both a string and a number array. You can check the JavaScript</w:t>
+      </w:r>
+      <w:r>
+        <w:rPr>
+          <w:color w:val="C00000"/>
+        </w:rPr>
         <w:t>2</w:t>
       </w:r>
       <w:r>
-        <w:t>.js file for the code</w:t>
-      </w:r>
-      <w:r>
-        <w:t xml:space="preserve"> and methods </w:t>
-      </w:r>
-      <w:r>
+        <w:rPr>
+          <w:color w:val="C00000"/>
+        </w:rPr>
+        <w:t xml:space="preserve">.js file for the code and methods </w:t>
+      </w:r>
+      <w:r>
+        <w:rPr>
+          <w:color w:val="C00000"/>
+        </w:rPr>
         <w:t>used.</w:t>
       </w:r>
     </w:p>
@@ -498,10 +533,14 @@
       <w:pPr>
         <w:pStyle w:val="ListParagraph"/>
         <w:ind w:left="1440"/>
+        <w:rPr>
+          <w:color w:val="C00000"/>
+        </w:rPr>
       </w:pPr>
       <w:r>
         <w:rPr>
           <w:noProof/>
+          <w:color w:val="C00000"/>
         </w:rPr>
         <w:drawing>
           <wp:inline distT="0" distB="0" distL="0" distR="0" wp14:anchorId="0D8F1A25" wp14:editId="2CD0EA53">
@@ -551,6 +590,7 @@
           <w:b/>
           <w:bCs/>
           <w:noProof/>
+          <w:color w:val="C00000"/>
         </w:rPr>
       </w:pPr>
       <w:r>
@@ -558,23 +598,12 @@
           <w:rFonts w:ascii="Calibri" w:hAnsi="Calibri" w:cs="Calibri"/>
           <w:b/>
           <w:bCs/>
-          <w:color w:val="000000"/>
+          <w:color w:val="C00000"/>
           <w:sz w:val="23"/>
           <w:szCs w:val="23"/>
         </w:rPr>
         <w:lastRenderedPageBreak/>
-        <w:t>Write a JavaScript file with at least 5 Date methods. Hint: Use console.log function for output. (No need to include HTML and CSS)</w:t>
-      </w:r>
-      <w:r>
-        <w:rPr>
-          <w:rFonts w:ascii="Calibri" w:hAnsi="Calibri" w:cs="Calibri"/>
-          <w:b/>
-          <w:bCs/>
-          <w:color w:val="000000"/>
-          <w:sz w:val="23"/>
-          <w:szCs w:val="23"/>
-        </w:rPr>
-        <w:t>.</w:t>
+        <w:t>Write a JavaScript file with at least 5 Date methods. Hint: Use console.log function for output. (No need to include HTML and CSS).</w:t>
       </w:r>
     </w:p>
     <w:p>
@@ -583,22 +612,21 @@
         <w:ind w:left="1440"/>
         <w:rPr>
           <w:noProof/>
+          <w:color w:val="C00000"/>
         </w:rPr>
       </w:pPr>
       <w:r>
         <w:rPr>
           <w:noProof/>
+          <w:color w:val="C00000"/>
         </w:rPr>
         <w:t xml:space="preserve">Here is a screenshot of at least 5 date methdos in console. </w:t>
       </w:r>
       <w:r>
-        <w:t>You can check the JavaScript</w:t>
-      </w:r>
-      <w:r>
-        <w:t>3</w:t>
-      </w:r>
-      <w:r>
-        <w:t>.js file for the code and methods used.</w:t>
+        <w:rPr>
+          <w:color w:val="C00000"/>
+        </w:rPr>
+        <w:t>You can check the JavaScript3.js file for the code and methods used.</w:t>
       </w:r>
     </w:p>
     <w:p>
@@ -607,11 +635,13 @@
         <w:ind w:left="1440"/>
         <w:rPr>
           <w:noProof/>
+          <w:color w:val="C00000"/>
         </w:rPr>
       </w:pPr>
       <w:r>
         <w:rPr>
           <w:noProof/>
+          <w:color w:val="C00000"/>
         </w:rPr>
         <w:drawing>
           <wp:inline distT="0" distB="0" distL="0" distR="0" wp14:anchorId="47CFD1FD" wp14:editId="111D23CC">
@@ -685,13 +715,7 @@
         <w:rPr>
           <w:lang w:val="en-US"/>
         </w:rPr>
-        <w:t xml:space="preserve">As there were no specifics regarding a reflection of max 150 words. I believe I didn’t have any issue whilst learning </w:t>
-      </w:r>
-      <w:r>
-        <w:rPr>
-          <w:lang w:val="en-US"/>
-        </w:rPr>
-        <w:t>mor about CSS and JS</w:t>
+        <w:t>As there were no specifics regarding a reflection of max 150 words. I believe I didn’t have any issue whilst learning mor about CSS and JS</w:t>
       </w:r>
       <w:r>
         <w:rPr>
@@ -746,6 +770,64 @@
           <w:lang w:val="en-US"/>
         </w:rPr>
         <w:t>I still think there is much more to learn then these simple methods when it comes to JS and I look forward to learning it.</w:t>
+      </w:r>
+    </w:p>
+    <w:p>
+      <w:pPr>
+        <w:pStyle w:val="ListParagraph"/>
+        <w:ind w:left="1440"/>
+        <w:rPr>
+          <w:lang w:val="en-US"/>
+        </w:rPr>
+      </w:pPr>
+    </w:p>
+    <w:p>
+      <w:pPr>
+        <w:pStyle w:val="ListParagraph"/>
+        <w:ind w:left="1440"/>
+        <w:rPr>
+          <w:color w:val="C00000"/>
+          <w:lang w:val="en-US"/>
+        </w:rPr>
+      </w:pPr>
+      <w:r>
+        <w:rPr>
+          <w:color w:val="C00000"/>
+          <w:lang w:val="en-US"/>
+        </w:rPr>
+        <w:t xml:space="preserve">What is red has been changed due to the task sheet being updated, since then I’ve implemented my JavaScript code into html files for each different types of methods being, </w:t>
+      </w:r>
+      <w:proofErr w:type="spellStart"/>
+      <w:r>
+        <w:rPr>
+          <w:color w:val="C00000"/>
+          <w:lang w:val="en-US"/>
+        </w:rPr>
+        <w:t>StringMethods</w:t>
+      </w:r>
+      <w:proofErr w:type="spellEnd"/>
+      <w:r>
+        <w:rPr>
+          <w:color w:val="C00000"/>
+          <w:lang w:val="en-US"/>
+        </w:rPr>
+        <w:t xml:space="preserve">, </w:t>
+      </w:r>
+      <w:proofErr w:type="spellStart"/>
+      <w:r>
+        <w:rPr>
+          <w:color w:val="C00000"/>
+          <w:lang w:val="en-US"/>
+        </w:rPr>
+        <w:t>NumberMethods</w:t>
+      </w:r>
+      <w:proofErr w:type="spellEnd"/>
+      <w:r>
+        <w:rPr>
+          <w:color w:val="C00000"/>
+          <w:lang w:val="en-US"/>
+        </w:rPr>
+        <w:t>, Date Methods and Array Methods as well as including 4 functions throughout these html documents.</w:t>
       </w:r>
     </w:p>
     <w:p>
@@ -786,7 +868,38 @@
         <w:rPr>
           <w:lang w:val="en-US"/>
         </w:rPr>
-        <w:t xml:space="preserve">Link to Demo video: </w:t>
+        <w:t>Link to Demo video</w:t>
+      </w:r>
+      <w:r>
+        <w:rPr>
+          <w:lang w:val="en-US"/>
+        </w:rPr>
+        <w:t>’s</w:t>
+      </w:r>
+      <w:r>
+        <w:rPr>
+          <w:lang w:val="en-US"/>
+        </w:rPr>
+        <w:t xml:space="preserve">: </w:t>
+      </w:r>
+    </w:p>
+    <w:p>
+      <w:pPr>
+        <w:rPr>
+          <w:lang w:val="en-US"/>
+        </w:rPr>
+      </w:pPr>
+      <w:r>
+        <w:rPr>
+          <w:lang w:val="en-US"/>
+        </w:rPr>
+        <w:t xml:space="preserve">Part 1 </w:t>
+      </w:r>
+      <w:r>
+        <w:rPr>
+          <w:lang w:val="en-US"/>
+        </w:rPr>
+        <w:t xml:space="preserve">- </w:t>
       </w:r>
       <w:hyperlink r:id="rId11" w:history="1">
         <w:r>
@@ -794,22 +907,56 @@
             <w:rStyle w:val="Hyperlink"/>
             <w:lang w:val="en-US"/>
           </w:rPr>
-          <w:t>https://video.deakin.edu.au/media/t/1_3ti5a9b9</w:t>
+          <w:t>https://video.deakin.e</w:t>
+        </w:r>
+        <w:r>
+          <w:rPr>
+            <w:rStyle w:val="Hyperlink"/>
+            <w:lang w:val="en-US"/>
+          </w:rPr>
+          <w:t>d</w:t>
+        </w:r>
+        <w:r>
+          <w:rPr>
+            <w:rStyle w:val="Hyperlink"/>
+            <w:lang w:val="en-US"/>
+          </w:rPr>
+          <w:t>u.au/media/t/1_3ti5a9b9</w:t>
         </w:r>
       </w:hyperlink>
-      <w:r>
-        <w:rPr>
-          <w:lang w:val="en-US"/>
-        </w:rPr>
-        <w:t xml:space="preserve"> </w:t>
-      </w:r>
-    </w:p>
-    <w:p>
-      <w:pPr>
-        <w:rPr>
-          <w:b/>
-          <w:bCs/>
-          <w:noProof/>
+    </w:p>
+    <w:p>
+      <w:pPr>
+        <w:rPr>
+          <w:lang w:val="en-US"/>
+        </w:rPr>
+      </w:pPr>
+      <w:r>
+        <w:rPr>
+          <w:lang w:val="en-US"/>
+        </w:rPr>
+        <w:t>Part 2</w:t>
+      </w:r>
+      <w:r>
+        <w:rPr>
+          <w:lang w:val="en-US"/>
+        </w:rPr>
+        <w:t xml:space="preserve"> - </w:t>
+      </w:r>
+      <w:hyperlink r:id="rId12" w:history="1">
+        <w:r>
+          <w:rPr>
+            <w:rStyle w:val="Hyperlink"/>
+            <w:lang w:val="en-US"/>
+          </w:rPr>
+          <w:t>https://video.deakin.edu.au/media/t/1_0n3f11sf</w:t>
+        </w:r>
+      </w:hyperlink>
+    </w:p>
+    <w:p>
+      <w:pPr>
+        <w:rPr>
+          <w:lang w:val="en-US"/>
         </w:rPr>
       </w:pPr>
     </w:p>

</xml_diff>